<commit_message>
api for live server
</commit_message>
<xml_diff>
--- a/api doc.docx
+++ b/api doc.docx
@@ -324,6 +324,9 @@
           <w:bottom w:val="double" w:sz="6" w:space="1" w:color="auto"/>
         </w:pBdr>
       </w:pPr>
+      <w:r>
+        <w:t>done</w:t>
+      </w:r>
     </w:p>
     <w:p>
       <w:pPr>
@@ -838,6 +841,9 @@
           <w:bottom w:val="double" w:sz="6" w:space="1" w:color="auto"/>
         </w:pBdr>
       </w:pPr>
+      <w:r>
+        <w:t>done</w:t>
+      </w:r>
     </w:p>
     <w:p>
       <w:pPr>
@@ -1187,6 +1193,9 @@
           <w:bottom w:val="double" w:sz="6" w:space="1" w:color="auto"/>
         </w:pBdr>
       </w:pPr>
+      <w:r>
+        <w:t>done</w:t>
+      </w:r>
     </w:p>
     <w:p>
       <w:pPr>
@@ -1501,6 +1510,9 @@
           <w:bottom w:val="double" w:sz="6" w:space="1" w:color="auto"/>
         </w:pBdr>
       </w:pPr>
+      <w:r>
+        <w:t>done</w:t>
+      </w:r>
     </w:p>
     <w:p>
       <w:pPr>
@@ -1892,6 +1904,9 @@
           <w:bottom w:val="double" w:sz="6" w:space="1" w:color="auto"/>
         </w:pBdr>
       </w:pPr>
+      <w:r>
+        <w:t>done</w:t>
+      </w:r>
     </w:p>
     <w:p>
       <w:pPr>
@@ -2117,7 +2132,7 @@
               <w:rPr>
                 <w:color w:val="2E74B5" w:themeColor="accent1" w:themeShade="BF"/>
               </w:rPr>
-              <w:t>trip_datails</w:t>
+              <w:t>trip_details</w:t>
             </w:r>
             <w:r>
               <w:rPr>
@@ -2187,6 +2202,9 @@
           <w:tab w:val="left" w:pos="6135"/>
         </w:tabs>
       </w:pPr>
+      <w:r>
+        <w:t>done</w:t>
+      </w:r>
     </w:p>
     <w:p>
       <w:pPr>
@@ -2619,6 +2637,9 @@
           <w:tab w:val="left" w:pos="6135"/>
         </w:tabs>
       </w:pPr>
+      <w:r>
+        <w:t>done</w:t>
+      </w:r>
     </w:p>
     <w:p>
       <w:pPr>
@@ -3986,6 +4007,9 @@
           <w:tab w:val="left" w:pos="6135"/>
         </w:tabs>
       </w:pPr>
+      <w:r>
+        <w:t>done</w:t>
+      </w:r>
     </w:p>
     <w:p>
       <w:pPr>
@@ -4316,6 +4340,9 @@
         </w:tabs>
       </w:pPr>
       <w:r>
+        <w:t>done</w:t>
+      </w:r>
+      <w:r>
         <w:tab/>
       </w:r>
     </w:p>
@@ -4671,12 +4698,6 @@
               </w:rPr>
               <w:t>update-profile</w:t>
             </w:r>
-            <w:r>
-              <w:rPr>
-                <w:color w:val="2E74B5" w:themeColor="accent1" w:themeShade="BF"/>
-              </w:rPr>
-              <w:t>/</w:t>
-            </w:r>
           </w:p>
         </w:tc>
         <w:tc>
@@ -5053,6 +5074,9 @@
           <w:tab w:val="left" w:pos="6135"/>
         </w:tabs>
       </w:pPr>
+      <w:r>
+        <w:t>done</w:t>
+      </w:r>
     </w:p>
     <w:p>
       <w:pPr>
@@ -5358,12 +5382,6 @@
               </w:rPr>
               <w:t>company/login</w:t>
             </w:r>
-            <w:r>
-              <w:rPr>
-                <w:color w:val="2E74B5" w:themeColor="accent1" w:themeShade="BF"/>
-              </w:rPr>
-              <w:t>/</w:t>
-            </w:r>
           </w:p>
         </w:tc>
         <w:tc>
@@ -5481,6 +5499,9 @@
           <w:bottom w:val="double" w:sz="6" w:space="1" w:color="auto"/>
         </w:pBdr>
       </w:pPr>
+      <w:r>
+        <w:t>done</w:t>
+      </w:r>
     </w:p>
     <w:p>
       <w:pPr>
@@ -5771,12 +5792,6 @@
               </w:rPr>
               <w:t>company/register</w:t>
             </w:r>
-            <w:r>
-              <w:rPr>
-                <w:color w:val="2E74B5" w:themeColor="accent1" w:themeShade="BF"/>
-              </w:rPr>
-              <w:t>/</w:t>
-            </w:r>
           </w:p>
         </w:tc>
         <w:tc>
@@ -6004,6 +6019,9 @@
           <w:bottom w:val="double" w:sz="6" w:space="1" w:color="auto"/>
         </w:pBdr>
       </w:pPr>
+      <w:r>
+        <w:t>done</w:t>
+      </w:r>
     </w:p>
     <w:p>
       <w:pPr>
@@ -6291,12 +6309,6 @@
               </w:rPr>
               <w:t>forgotPassword</w:t>
             </w:r>
-            <w:r>
-              <w:rPr>
-                <w:color w:val="2E74B5" w:themeColor="accent1" w:themeShade="BF"/>
-              </w:rPr>
-              <w:t>/</w:t>
-            </w:r>
           </w:p>
         </w:tc>
         <w:tc>
@@ -6376,7 +6388,7 @@
         </w:pBdr>
       </w:pPr>
       <w:r>
-        <w:t>Tested before</w:t>
+        <w:t>done</w:t>
       </w:r>
     </w:p>
     <w:p>
@@ -6569,12 +6581,6 @@
               </w:rPr>
               <w:t>resendEmailActivation</w:t>
             </w:r>
-            <w:r>
-              <w:rPr>
-                <w:color w:val="2E74B5" w:themeColor="accent1" w:themeShade="BF"/>
-              </w:rPr>
-              <w:t>/</w:t>
-            </w:r>
           </w:p>
         </w:tc>
         <w:tc>
@@ -6642,7 +6648,7 @@
         </w:pBdr>
       </w:pPr>
       <w:r>
-        <w:t>Tested before</w:t>
+        <w:t>done</w:t>
       </w:r>
     </w:p>
     <w:p>
@@ -6838,12 +6844,6 @@
               </w:rPr>
               <w:t>my_trips</w:t>
             </w:r>
-            <w:r>
-              <w:rPr>
-                <w:color w:val="2E74B5" w:themeColor="accent1" w:themeShade="BF"/>
-              </w:rPr>
-              <w:t>/</w:t>
-            </w:r>
           </w:p>
         </w:tc>
         <w:tc>
@@ -6907,6 +6907,9 @@
           <w:bottom w:val="double" w:sz="6" w:space="1" w:color="auto"/>
         </w:pBdr>
       </w:pPr>
+      <w:r>
+        <w:t>done</w:t>
+      </w:r>
     </w:p>
     <w:p>
       <w:pPr>
@@ -7028,16 +7031,16 @@
         <w:tblLook w:val="04A0" w:firstRow="1" w:lastRow="0" w:firstColumn="1" w:lastColumn="0" w:noHBand="0" w:noVBand="1"/>
       </w:tblPr>
       <w:tblGrid>
-        <w:gridCol w:w="3149"/>
-        <w:gridCol w:w="1199"/>
+        <w:gridCol w:w="3325"/>
+        <w:gridCol w:w="1020"/>
         <w:gridCol w:w="1642"/>
-        <w:gridCol w:w="2107"/>
-        <w:gridCol w:w="2248"/>
+        <w:gridCol w:w="2108"/>
+        <w:gridCol w:w="2250"/>
       </w:tblGrid>
       <w:tr>
         <w:tc>
           <w:tcPr>
-            <w:tcW w:w="3145" w:type="dxa"/>
+            <w:tcW w:w="3325" w:type="dxa"/>
             <w:shd w:val="clear" w:color="auto" w:fill="auto"/>
           </w:tcPr>
           <w:p>
@@ -7059,7 +7062,7 @@
         </w:tc>
         <w:tc>
           <w:tcPr>
-            <w:tcW w:w="1200" w:type="dxa"/>
+            <w:tcW w:w="1020" w:type="dxa"/>
             <w:shd w:val="clear" w:color="auto" w:fill="auto"/>
           </w:tcPr>
           <w:p>
@@ -7149,7 +7152,7 @@
       <w:tr>
         <w:tc>
           <w:tcPr>
-            <w:tcW w:w="3145" w:type="dxa"/>
+            <w:tcW w:w="3325" w:type="dxa"/>
           </w:tcPr>
           <w:p>
             <w:pPr>
@@ -7174,7 +7177,7 @@
               <w:rPr>
                 <w:color w:val="2E74B5" w:themeColor="accent1" w:themeShade="BF"/>
               </w:rPr>
-              <w:t>trip_datails</w:t>
+              <w:t>trip_details</w:t>
             </w:r>
             <w:r>
               <w:rPr>
@@ -7186,7 +7189,7 @@
         </w:tc>
         <w:tc>
           <w:tcPr>
-            <w:tcW w:w="1200" w:type="dxa"/>
+            <w:tcW w:w="1020" w:type="dxa"/>
           </w:tcPr>
           <w:p>
             <w:pPr>
@@ -7234,17 +7237,17 @@
       <w:tr>
         <w:tc>
           <w:tcPr>
-            <w:tcW w:w="3145" w:type="dxa"/>
-          </w:tcPr>
-          <w:p>
-            <w:pPr>
-              <w:jc w:val="center"/>
-            </w:pPr>
-          </w:p>
-        </w:tc>
-        <w:tc>
-          <w:tcPr>
-            <w:tcW w:w="1200" w:type="dxa"/>
+            <w:tcW w:w="3325" w:type="dxa"/>
+          </w:tcPr>
+          <w:p>
+            <w:pPr>
+              <w:jc w:val="center"/>
+            </w:pPr>
+          </w:p>
+        </w:tc>
+        <w:tc>
+          <w:tcPr>
+            <w:tcW w:w="1020" w:type="dxa"/>
           </w:tcPr>
           <w:p>
             <w:pPr>
@@ -7299,6 +7302,9 @@
           <w:tab w:val="left" w:pos="6135"/>
         </w:tabs>
       </w:pPr>
+      <w:r>
+        <w:t>done</w:t>
+      </w:r>
     </w:p>
     <w:p>
       <w:pPr>
@@ -7815,6 +7821,9 @@
           <w:tab w:val="left" w:pos="6135"/>
         </w:tabs>
       </w:pPr>
+      <w:r>
+        <w:t>done</w:t>
+      </w:r>
     </w:p>
     <w:p>
       <w:pPr>
@@ -8786,6 +8795,9 @@
           <w:tab w:val="left" w:pos="6135"/>
         </w:tabs>
       </w:pPr>
+      <w:r>
+        <w:t>done</w:t>
+      </w:r>
     </w:p>
     <w:p>
       <w:pPr>
@@ -9315,6 +9327,9 @@
           <w:tab w:val="left" w:pos="6135"/>
         </w:tabs>
       </w:pPr>
+      <w:r>
+        <w:t>done</w:t>
+      </w:r>
     </w:p>
     <w:p>
       <w:pPr>
@@ -10253,6 +10268,9 @@
           <w:tab w:val="left" w:pos="6135"/>
         </w:tabs>
       </w:pPr>
+      <w:r>
+        <w:t>done</w:t>
+      </w:r>
     </w:p>
     <w:p>
       <w:pPr>
@@ -10773,7 +10791,13 @@
               <w:jc w:val="center"/>
             </w:pPr>
             <w:r>
-              <w:t>Your email</w:t>
+              <w:t>Your</w:t>
+            </w:r>
+            <w:r>
+              <w:t xml:space="preserve"> current</w:t>
+            </w:r>
+            <w:r>
+              <w:t xml:space="preserve"> email</w:t>
             </w:r>
           </w:p>
         </w:tc>
@@ -10927,6 +10951,70 @@
             </w:pPr>
             <w:r>
               <w:t>Optional</w:t>
+            </w:r>
+          </w:p>
+        </w:tc>
+      </w:tr>
+      <w:tr>
+        <w:trPr>
+          <w:trHeight w:val="494"/>
+        </w:trPr>
+        <w:tc>
+          <w:tcPr>
+            <w:tcW w:w="1975" w:type="dxa"/>
+          </w:tcPr>
+          <w:p>
+            <w:pPr>
+              <w:jc w:val="center"/>
+            </w:pPr>
+          </w:p>
+        </w:tc>
+        <w:tc>
+          <w:tcPr>
+            <w:tcW w:w="1815" w:type="dxa"/>
+          </w:tcPr>
+          <w:p>
+            <w:pPr>
+              <w:jc w:val="center"/>
+            </w:pPr>
+          </w:p>
+        </w:tc>
+        <w:tc>
+          <w:tcPr>
+            <w:tcW w:w="2832" w:type="dxa"/>
+          </w:tcPr>
+          <w:p>
+            <w:pPr>
+              <w:jc w:val="center"/>
+            </w:pPr>
+            <w:r>
+              <w:t>new_email</w:t>
+            </w:r>
+          </w:p>
+        </w:tc>
+        <w:tc>
+          <w:tcPr>
+            <w:tcW w:w="1811" w:type="dxa"/>
+          </w:tcPr>
+          <w:p>
+            <w:pPr>
+              <w:jc w:val="center"/>
+            </w:pPr>
+            <w:r>
+              <w:t>New email to change</w:t>
+            </w:r>
+          </w:p>
+        </w:tc>
+        <w:tc>
+          <w:tcPr>
+            <w:tcW w:w="1912" w:type="dxa"/>
+          </w:tcPr>
+          <w:p>
+            <w:pPr>
+              <w:jc w:val="center"/>
+            </w:pPr>
+            <w:r>
+              <w:t>optional</w:t>
             </w:r>
           </w:p>
         </w:tc>
@@ -11000,7 +11088,7 @@
         </w:tabs>
       </w:pPr>
       <w:r>
-        <w:tab/>
+        <w:t>done</w:t>
       </w:r>
     </w:p>
     <w:p>
@@ -11553,6 +11641,9 @@
           <w:bottom w:val="double" w:sz="6" w:space="1" w:color="auto"/>
         </w:pBdr>
       </w:pPr>
+      <w:r>
+        <w:t>done</w:t>
+      </w:r>
     </w:p>
     <w:p>
       <w:pPr>
@@ -11637,20 +11728,6 @@
     </w:p>
     <w:p>
       <w:pPr>
-        <w:pBdr>
-          <w:bottom w:val="double" w:sz="6" w:space="1" w:color="auto"/>
-        </w:pBdr>
-      </w:pPr>
-    </w:p>
-    <w:p>
-      <w:pPr>
-        <w:pBdr>
-          <w:bottom w:val="double" w:sz="6" w:space="1" w:color="auto"/>
-        </w:pBdr>
-      </w:pPr>
-    </w:p>
-    <w:p>
-      <w:pPr>
         <w:jc w:val="center"/>
         <w:rPr>
           <w:b/>
@@ -11828,9 +11905,6 @@
               <w:t>admin/</w:t>
             </w:r>
             <w:r>
-              <w:t xml:space="preserve"> </w:t>
-            </w:r>
-            <w:r>
               <w:rPr>
                 <w:color w:val="2E74B5" w:themeColor="accent1" w:themeShade="BF"/>
               </w:rPr>
@@ -11881,6 +11955,58 @@
             <w:r>
               <w:t>Your email address</w:t>
             </w:r>
+          </w:p>
+        </w:tc>
+        <w:tc>
+          <w:tcPr>
+            <w:tcW w:w="2250" w:type="dxa"/>
+          </w:tcPr>
+          <w:p>
+            <w:pPr>
+              <w:jc w:val="center"/>
+            </w:pPr>
+          </w:p>
+        </w:tc>
+      </w:tr>
+      <w:tr>
+        <w:tc>
+          <w:tcPr>
+            <w:tcW w:w="3145" w:type="dxa"/>
+          </w:tcPr>
+          <w:p>
+            <w:pPr>
+              <w:jc w:val="center"/>
+            </w:pPr>
+          </w:p>
+        </w:tc>
+        <w:tc>
+          <w:tcPr>
+            <w:tcW w:w="1200" w:type="dxa"/>
+          </w:tcPr>
+          <w:p>
+            <w:pPr>
+              <w:jc w:val="center"/>
+            </w:pPr>
+          </w:p>
+        </w:tc>
+        <w:tc>
+          <w:tcPr>
+            <w:tcW w:w="1642" w:type="dxa"/>
+          </w:tcPr>
+          <w:p>
+            <w:pPr>
+              <w:jc w:val="center"/>
+            </w:pPr>
+          </w:p>
+        </w:tc>
+        <w:tc>
+          <w:tcPr>
+            <w:tcW w:w="2108" w:type="dxa"/>
+          </w:tcPr>
+          <w:p>
+            <w:pPr>
+              <w:jc w:val="center"/>
+            </w:pPr>
           </w:p>
         </w:tc>
         <w:tc>
@@ -11895,6 +12021,27 @@
         </w:tc>
       </w:tr>
     </w:tbl>
+    <w:p>
+      <w:pPr>
+        <w:rPr>
+          <w:b/>
+          <w:bCs/>
+          <w:noProof/>
+          <w:sz w:val="44"/>
+          <w:szCs w:val="44"/>
+        </w:rPr>
+      </w:pPr>
+      <w:r>
+        <w:rPr>
+          <w:b/>
+          <w:bCs/>
+          <w:noProof/>
+          <w:sz w:val="44"/>
+          <w:szCs w:val="44"/>
+        </w:rPr>
+        <w:t>done</w:t>
+      </w:r>
+    </w:p>
     <w:p>
       <w:pPr>
         <w:rPr>
@@ -12014,26 +12161,6 @@
     </w:p>
     <w:p>
       <w:pPr>
-        <w:rPr>
-          <w:b/>
-          <w:bCs/>
-          <w:sz w:val="44"/>
-          <w:szCs w:val="44"/>
-        </w:rPr>
-      </w:pPr>
-    </w:p>
-    <w:p>
-      <w:pPr>
-        <w:rPr>
-          <w:b/>
-          <w:bCs/>
-          <w:sz w:val="44"/>
-          <w:szCs w:val="44"/>
-        </w:rPr>
-      </w:pPr>
-    </w:p>
-    <w:p>
-      <w:pPr>
         <w:jc w:val="center"/>
         <w:rPr>
           <w:b/>
@@ -12282,6 +12409,9 @@
           <w:bottom w:val="double" w:sz="6" w:space="1" w:color="auto"/>
         </w:pBdr>
       </w:pPr>
+      <w:r>
+        <w:t>done</w:t>
+      </w:r>
     </w:p>
     <w:p>
       <w:pPr>
@@ -12707,6 +12837,9 @@
           <w:tab w:val="left" w:pos="6135"/>
         </w:tabs>
       </w:pPr>
+      <w:r>
+        <w:t>done</w:t>
+      </w:r>
     </w:p>
     <w:p>
       <w:pPr>
@@ -13141,6 +13274,19 @@
     </w:p>
     <w:p>
       <w:pPr>
+        <w:pBdr>
+          <w:bottom w:val="double" w:sz="6" w:space="0" w:color="auto"/>
+        </w:pBdr>
+        <w:tabs>
+          <w:tab w:val="left" w:pos="6135"/>
+        </w:tabs>
+      </w:pPr>
+      <w:r>
+        <w:t>done</w:t>
+      </w:r>
+    </w:p>
+    <w:p>
+      <w:pPr>
         <w:jc w:val="center"/>
         <w:rPr>
           <w:b/>
@@ -13452,6 +13598,9 @@
         </w:tabs>
       </w:pPr>
       <w:r>
+        <w:t>done</w:t>
+      </w:r>
+      <w:r>
         <w:tab/>
       </w:r>
     </w:p>
@@ -13663,13 +13812,7 @@
               <w:rPr>
                 <w:color w:val="2E74B5" w:themeColor="accent1" w:themeShade="BF"/>
               </w:rPr>
-              <w:t>/</w:t>
-            </w:r>
-            <w:r>
-              <w:rPr>
-                <w:color w:val="2E74B5" w:themeColor="accent1" w:themeShade="BF"/>
-              </w:rPr>
-              <w:t>block</w:t>
+              <w:t>/block</w:t>
             </w:r>
           </w:p>
         </w:tc>
@@ -13782,6 +13925,9 @@
           <w:tab w:val="left" w:pos="6135"/>
         </w:tabs>
       </w:pPr>
+      <w:r>
+        <w:t>done</w:t>
+      </w:r>
       <w:r>
         <w:tab/>
       </w:r>
@@ -13823,16 +13969,7 @@
           <w:sz w:val="44"/>
           <w:szCs w:val="44"/>
         </w:rPr>
-        <w:t>active</w:t>
-      </w:r>
-      <w:r>
-        <w:rPr>
-          <w:b/>
-          <w:bCs/>
-          <w:sz w:val="44"/>
-          <w:szCs w:val="44"/>
-        </w:rPr>
-        <w:t xml:space="preserve"> parnters page</w:t>
+        <w:t>active parnters page</w:t>
       </w:r>
     </w:p>
     <w:tbl>
@@ -14108,12 +14245,14 @@
         </w:tabs>
       </w:pPr>
       <w:r>
+        <w:t>done</w:t>
+      </w:r>
+      <w:r>
         <w:tab/>
       </w:r>
     </w:p>
     <w:p>
       <w:pPr>
-        <w:jc w:val="center"/>
         <w:rPr>
           <w:b/>
           <w:bCs/>
@@ -14387,6 +14526,9 @@
           <w:tab w:val="left" w:pos="6135"/>
         </w:tabs>
       </w:pPr>
+      <w:r>
+        <w:t>done</w:t>
+      </w:r>
       <w:r>
         <w:tab/>
       </w:r>
@@ -14473,6 +14615,9 @@
           <w:tab w:val="left" w:pos="6135"/>
         </w:tabs>
       </w:pPr>
+      <w:r>
+        <w:t>done</w:t>
+      </w:r>
     </w:p>
     <w:p>
       <w:pPr>
@@ -14906,7 +15051,7 @@
               <w:jc w:val="center"/>
             </w:pPr>
             <w:r>
-              <w:t>email</w:t>
+              <w:t>current_email</w:t>
             </w:r>
           </w:p>
         </w:tc>
@@ -15022,7 +15167,7 @@
               <w:jc w:val="center"/>
             </w:pPr>
             <w:r>
-              <w:t>current_password</w:t>
+              <w:t>new_email</w:t>
             </w:r>
           </w:p>
         </w:tc>
@@ -15035,16 +15180,7 @@
               <w:jc w:val="center"/>
             </w:pPr>
             <w:r>
-              <w:t xml:space="preserve">Your </w:t>
-            </w:r>
-            <w:r>
-              <w:t>current</w:t>
-            </w:r>
-            <w:r>
-              <w:t xml:space="preserve"> </w:t>
-            </w:r>
-            <w:r>
-              <w:t>password</w:t>
+              <w:t xml:space="preserve">New email </w:t>
             </w:r>
           </w:p>
         </w:tc>
@@ -15056,6 +15192,9 @@
             <w:pPr>
               <w:jc w:val="center"/>
             </w:pPr>
+            <w:r>
+              <w:t>optional</w:t>
+            </w:r>
           </w:p>
         </w:tc>
       </w:tr>
@@ -15089,7 +15228,7 @@
               <w:jc w:val="center"/>
             </w:pPr>
             <w:r>
-              <w:t>new_password</w:t>
+              <w:t>current_password</w:t>
             </w:r>
           </w:p>
         </w:tc>
@@ -15105,7 +15244,7 @@
               <w:t xml:space="preserve">Your </w:t>
             </w:r>
             <w:r>
-              <w:t>New</w:t>
+              <w:t>current</w:t>
             </w:r>
             <w:r>
               <w:t xml:space="preserve"> </w:t>
@@ -15123,9 +15262,6 @@
             <w:pPr>
               <w:jc w:val="center"/>
             </w:pPr>
-            <w:r>
-              <w:t>Optional</w:t>
-            </w:r>
           </w:p>
         </w:tc>
       </w:tr>
@@ -15159,6 +15295,76 @@
               <w:jc w:val="center"/>
             </w:pPr>
             <w:r>
+              <w:t>new_password</w:t>
+            </w:r>
+          </w:p>
+        </w:tc>
+        <w:tc>
+          <w:tcPr>
+            <w:tcW w:w="1801" w:type="dxa"/>
+          </w:tcPr>
+          <w:p>
+            <w:pPr>
+              <w:jc w:val="center"/>
+            </w:pPr>
+            <w:r>
+              <w:t xml:space="preserve">Your </w:t>
+            </w:r>
+            <w:r>
+              <w:t>New</w:t>
+            </w:r>
+            <w:r>
+              <w:t xml:space="preserve"> </w:t>
+            </w:r>
+            <w:r>
+              <w:t>password</w:t>
+            </w:r>
+          </w:p>
+        </w:tc>
+        <w:tc>
+          <w:tcPr>
+            <w:tcW w:w="1901" w:type="dxa"/>
+          </w:tcPr>
+          <w:p>
+            <w:pPr>
+              <w:jc w:val="center"/>
+            </w:pPr>
+            <w:r>
+              <w:t>Optional</w:t>
+            </w:r>
+          </w:p>
+        </w:tc>
+      </w:tr>
+      <w:tr>
+        <w:tc>
+          <w:tcPr>
+            <w:tcW w:w="2695" w:type="dxa"/>
+          </w:tcPr>
+          <w:p>
+            <w:pPr>
+              <w:jc w:val="center"/>
+            </w:pPr>
+          </w:p>
+        </w:tc>
+        <w:tc>
+          <w:tcPr>
+            <w:tcW w:w="1116" w:type="dxa"/>
+          </w:tcPr>
+          <w:p>
+            <w:pPr>
+              <w:jc w:val="center"/>
+            </w:pPr>
+          </w:p>
+        </w:tc>
+        <w:tc>
+          <w:tcPr>
+            <w:tcW w:w="2832" w:type="dxa"/>
+          </w:tcPr>
+          <w:p>
+            <w:pPr>
+              <w:jc w:val="center"/>
+            </w:pPr>
+            <w:r>
               <w:t>new_password_confirmation</w:t>
             </w:r>
           </w:p>
@@ -15184,6 +15390,58 @@
             <w:r>
               <w:t>Required when new password set</w:t>
             </w:r>
+          </w:p>
+        </w:tc>
+      </w:tr>
+      <w:tr>
+        <w:tc>
+          <w:tcPr>
+            <w:tcW w:w="2695" w:type="dxa"/>
+          </w:tcPr>
+          <w:p>
+            <w:pPr>
+              <w:jc w:val="center"/>
+            </w:pPr>
+          </w:p>
+        </w:tc>
+        <w:tc>
+          <w:tcPr>
+            <w:tcW w:w="1116" w:type="dxa"/>
+          </w:tcPr>
+          <w:p>
+            <w:pPr>
+              <w:jc w:val="center"/>
+            </w:pPr>
+          </w:p>
+        </w:tc>
+        <w:tc>
+          <w:tcPr>
+            <w:tcW w:w="2832" w:type="dxa"/>
+          </w:tcPr>
+          <w:p>
+            <w:pPr>
+              <w:jc w:val="center"/>
+            </w:pPr>
+          </w:p>
+        </w:tc>
+        <w:tc>
+          <w:tcPr>
+            <w:tcW w:w="1801" w:type="dxa"/>
+          </w:tcPr>
+          <w:p>
+            <w:pPr>
+              <w:jc w:val="center"/>
+            </w:pPr>
+          </w:p>
+        </w:tc>
+        <w:tc>
+          <w:tcPr>
+            <w:tcW w:w="1901" w:type="dxa"/>
+          </w:tcPr>
+          <w:p>
+            <w:pPr>
+              <w:jc w:val="center"/>
+            </w:pPr>
           </w:p>
         </w:tc>
       </w:tr>
@@ -15197,6 +15455,19 @@
           <w:tab w:val="left" w:pos="6135"/>
         </w:tabs>
       </w:pPr>
+    </w:p>
+    <w:p>
+      <w:pPr>
+        <w:pBdr>
+          <w:bottom w:val="double" w:sz="6" w:space="1" w:color="auto"/>
+        </w:pBdr>
+        <w:tabs>
+          <w:tab w:val="left" w:pos="6135"/>
+        </w:tabs>
+      </w:pPr>
+      <w:r>
+        <w:t xml:space="preserve">Done </w:t>
+      </w:r>
       <w:r>
         <w:tab/>
       </w:r>
@@ -15274,26 +15545,7 @@
         <w:jc w:val="center"/>
       </w:pPr>
     </w:p>
-    <w:p>
-      <w:pPr>
-        <w:jc w:val="center"/>
-      </w:pPr>
-    </w:p>
-    <w:p>
-      <w:pPr>
-        <w:jc w:val="center"/>
-      </w:pPr>
-    </w:p>
-    <w:p>
-      <w:pPr>
-        <w:jc w:val="center"/>
-      </w:pPr>
-    </w:p>
-    <w:p>
-      <w:pPr>
-        <w:jc w:val="center"/>
-      </w:pPr>
-    </w:p>
+    <w:p/>
     <w:p>
       <w:pPr>
         <w:pBdr>
@@ -15548,6 +15800,13 @@
       <w:pPr>
         <w:jc w:val="center"/>
       </w:pPr>
+    </w:p>
+    <w:p>
+      <w:bookmarkStart w:id="0" w:name="_GoBack"/>
+      <w:bookmarkEnd w:id="0"/>
+      <w:r>
+        <w:t>done</w:t>
+      </w:r>
     </w:p>
     <w:p>
       <w:pPr>
@@ -15875,7 +16134,10 @@
               <w:jc w:val="center"/>
             </w:pPr>
             <w:r>
-              <w:t>Api_token</w:t>
+              <w:t>a</w:t>
+            </w:r>
+            <w:r>
+              <w:t>pi_token</w:t>
             </w:r>
           </w:p>
         </w:tc>
@@ -16183,9 +16445,9 @@
       </w:tr>
     </w:tbl>
     <w:p>
-      <w:pPr>
-        <w:jc w:val="center"/>
-      </w:pPr>
+      <w:r>
+        <w:t>done</w:t>
+      </w:r>
     </w:p>
     <w:p>
       <w:pPr>
@@ -16286,16 +16548,6 @@
           <w:tab w:val="left" w:pos="6135"/>
         </w:tabs>
       </w:pPr>
-    </w:p>
-    <w:p>
-      <w:pPr>
-        <w:pBdr>
-          <w:bottom w:val="double" w:sz="6" w:space="1" w:color="auto"/>
-        </w:pBdr>
-        <w:tabs>
-          <w:tab w:val="left" w:pos="6135"/>
-        </w:tabs>
-      </w:pPr>
       <w:r>
         <w:lastRenderedPageBreak/>
         <w:tab/>
@@ -16318,16 +16570,35 @@
           <w:sz w:val="44"/>
           <w:szCs w:val="44"/>
         </w:rPr>
-        <w:t>Show or hide</w:t>
-      </w:r>
-      <w:r>
+        <w:t>Show or hide ads</w:t>
+      </w:r>
+    </w:p>
+    <w:p>
+      <w:pPr>
         <w:rPr>
           <w:b/>
           <w:bCs/>
           <w:sz w:val="44"/>
           <w:szCs w:val="44"/>
         </w:rPr>
-        <w:t xml:space="preserve"> ads </w:t>
+      </w:pPr>
+      <w:r>
+        <w:rPr>
+          <w:b/>
+          <w:bCs/>
+          <w:sz w:val="44"/>
+          <w:szCs w:val="44"/>
+        </w:rPr>
+        <w:t>Done</w:t>
+      </w:r>
+      <w:r>
+        <w:rPr>
+          <w:b/>
+          <w:bCs/>
+          <w:sz w:val="44"/>
+          <w:szCs w:val="44"/>
+        </w:rPr>
+        <w:t xml:space="preserve"> </w:t>
       </w:r>
     </w:p>
     <w:tbl>
@@ -16477,7 +16748,7 @@
               <w:rPr>
                 <w:color w:val="2E74B5" w:themeColor="accent1" w:themeShade="BF"/>
               </w:rPr>
-              <w:t xml:space="preserve"> ads</w:t>
+              <w:t>ads</w:t>
             </w:r>
             <w:r>
               <w:rPr>
@@ -16489,7 +16760,7 @@
               <w:rPr>
                 <w:color w:val="2E74B5" w:themeColor="accent1" w:themeShade="BF"/>
               </w:rPr>
-              <w:t>new</w:t>
+              <w:t>control</w:t>
             </w:r>
           </w:p>
         </w:tc>
@@ -16570,7 +16841,10 @@
               <w:jc w:val="center"/>
             </w:pPr>
             <w:r>
-              <w:t>Ads_id</w:t>
+              <w:t>a</w:t>
+            </w:r>
+            <w:r>
+              <w:t>ds_id</w:t>
             </w:r>
           </w:p>
         </w:tc>
@@ -16716,8 +16990,6 @@
           </wp:inline>
         </w:drawing>
       </w:r>
-      <w:bookmarkStart w:id="0" w:name="_GoBack"/>
-      <w:bookmarkEnd w:id="0"/>
     </w:p>
     <w:sectPr>
       <w:pgSz w:w="12240" w:h="15840"/>
@@ -17587,7 +17859,7 @@
 </file>
 
 <file path=customXml/itemProps1.xml><?xml version="1.0" encoding="utf-8"?>
-<ds:datastoreItem xmlns:ds="http://schemas.openxmlformats.org/officeDocument/2006/customXml" ds:itemID="{FCCCEB7E-49CF-49C4-A3F9-795B6931342C}">
+<ds:datastoreItem xmlns:ds="http://schemas.openxmlformats.org/officeDocument/2006/customXml" ds:itemID="{8767AAD3-54C4-4A8C-9722-192EC1906EE4}">
   <ds:schemaRefs>
     <ds:schemaRef ds:uri="http://schemas.openxmlformats.org/officeDocument/2006/bibliography"/>
   </ds:schemaRefs>

</xml_diff>